<commit_message>
SR, temperature App Sys and SoSDD docs updated
</commit_message>
<xml_diff>
--- a/documentation/Authorization/Arrowhead Authorization G3.2-M3 SysDD .docx
+++ b/documentation/Authorization/Arrowhead Authorization G3.2-M3 SysDD .docx
@@ -55,8 +55,19 @@
               <w:szCs w:val="48"/>
               <w:lang w:val="en-US"/>
             </w:rPr>
-            <w:t xml:space="preserve"> G3.2</w:t>
+            <w:t xml:space="preserve"> </w:t>
           </w:r>
+          <w:proofErr w:type="spellStart"/>
+          <w:r>
+            <w:rPr>
+              <w:rFonts w:asciiTheme="majorHAnsi" w:hAnsiTheme="majorHAnsi" w:cstheme="majorHAnsi"/>
+              <w:sz w:val="48"/>
+              <w:szCs w:val="48"/>
+              <w:lang w:val="en-US"/>
+            </w:rPr>
+            <w:t>G3.2</w:t>
+          </w:r>
+          <w:proofErr w:type="spellEnd"/>
         </w:sdtContent>
       </w:sdt>
     </w:p>
@@ -482,14 +493,27 @@
       <w:r>
         <w:t xml:space="preserve">Table </w:t>
       </w:r>
-      <w:fldSimple w:instr=" SEQ Table \* ARABIC ">
-        <w:r>
-          <w:rPr>
-            <w:noProof/>
-          </w:rPr>
-          <w:t>1</w:t>
-        </w:r>
-      </w:fldSimple>
+      <w:r>
+        <w:fldChar w:fldCharType="begin"/>
+      </w:r>
+      <w:r>
+        <w:instrText xml:space="preserve"> SEQ Table \* ARABIC </w:instrText>
+      </w:r>
+      <w:r>
+        <w:fldChar w:fldCharType="separate"/>
+      </w:r>
+      <w:r>
+        <w:rPr>
+          <w:noProof/>
+        </w:rPr>
+        <w:t>1</w:t>
+      </w:r>
+      <w:r>
+        <w:rPr>
+          <w:noProof/>
+        </w:rPr>
+        <w:fldChar w:fldCharType="end"/>
+      </w:r>
       <w:r>
         <w:t xml:space="preserve"> System Information</w:t>
       </w:r>
@@ -659,7 +683,15 @@
         </w:numPr>
       </w:pPr>
       <w:r>
-        <w:t xml:space="preserve">A storage of X.509 certificate </w:t>
+        <w:t xml:space="preserve">A storage of </w:t>
+      </w:r>
+      <w:proofErr w:type="spellStart"/>
+      <w:r>
+        <w:t>X.509</w:t>
+      </w:r>
+      <w:proofErr w:type="spellEnd"/>
+      <w:r>
+        <w:t xml:space="preserve"> certificate </w:t>
       </w:r>
       <w:proofErr w:type="spellStart"/>
       <w:r>
@@ -1515,6 +1547,7 @@
       </w:pPr>
     </w:p>
     <w:p>
+      <w:bookmarkStart w:id="7" w:name="OLE_LINK1"/>
       <w:r>
         <w:t xml:space="preserve">Start the module as a Java executable. The following command line arguments are available: </w:t>
       </w:r>
@@ -1606,7 +1639,15 @@
         <w:rPr>
           <w:lang w:val="en-US"/>
         </w:rPr>
-        <w:t>“-daemon” (Linux only!): starts the module in daemon mode, kill signals will prompt a normal shutdown, and the core system will de-register its services from the Service Registry.</w:t>
+        <w:t>“</w:t>
+      </w:r>
+      <w:bookmarkStart w:id="8" w:name="_GoBack"/>
+      <w:bookmarkEnd w:id="8"/>
+      <w:r>
+        <w:rPr>
+          <w:lang w:val="en-US"/>
+        </w:rPr>
+        <w:t>-daemon” (Linux only!): starts the module in daemon mode, kill signals will prompt a normal shutdown, and the core system will de-register its services from the Service Registry.</w:t>
       </w:r>
     </w:p>
     <w:p>
@@ -1627,6 +1668,7 @@
         <w:t>“-d”: starts the module in debug mode, which means every incoming REST request (URL + payload) and the corresponding response will be printed to the console output.</w:t>
       </w:r>
     </w:p>
+    <w:bookmarkEnd w:id="7"/>
     <w:p>
       <w:pPr>
         <w:rPr>
@@ -1636,8 +1678,6 @@
           <w:lang w:val="en-GB" w:eastAsia="en-US"/>
         </w:rPr>
       </w:pPr>
-      <w:bookmarkStart w:id="7" w:name="_GoBack"/>
-      <w:bookmarkEnd w:id="7"/>
       <w:r>
         <w:rPr>
           <w:i/>
@@ -1653,7 +1693,7 @@
           <w:lang w:val="en-US"/>
         </w:rPr>
       </w:pPr>
-      <w:bookmarkStart w:id="8" w:name="_Toc375650020"/>
+      <w:bookmarkStart w:id="9" w:name="_Toc375650020"/>
       <w:r>
         <w:rPr>
           <w:lang w:val="en-US"/>
@@ -1661,7 +1701,7 @@
         <w:lastRenderedPageBreak/>
         <w:t>Revision history</w:t>
       </w:r>
-      <w:bookmarkEnd w:id="8"/>
+      <w:bookmarkEnd w:id="9"/>
     </w:p>
     <w:p>
       <w:pPr>
@@ -1671,16 +1711,16 @@
           <w:lang w:val="en-US"/>
         </w:rPr>
       </w:pPr>
-      <w:bookmarkStart w:id="9" w:name="_Toc354828815"/>
-      <w:bookmarkStart w:id="10" w:name="_Toc375650021"/>
+      <w:bookmarkStart w:id="10" w:name="_Toc354828815"/>
+      <w:bookmarkStart w:id="11" w:name="_Toc375650021"/>
       <w:r>
         <w:rPr>
           <w:lang w:val="en-US"/>
         </w:rPr>
         <w:t>Amendments</w:t>
       </w:r>
-      <w:bookmarkEnd w:id="9"/>
       <w:bookmarkEnd w:id="10"/>
+      <w:bookmarkEnd w:id="11"/>
     </w:p>
     <w:tbl>
       <w:tblPr>
@@ -2035,16 +2075,16 @@
           <w:lang w:val="en-US"/>
         </w:rPr>
       </w:pPr>
-      <w:bookmarkStart w:id="11" w:name="_Toc354828816"/>
-      <w:bookmarkStart w:id="12" w:name="_Toc375650022"/>
+      <w:bookmarkStart w:id="12" w:name="_Toc354828816"/>
+      <w:bookmarkStart w:id="13" w:name="_Toc375650022"/>
       <w:r>
         <w:rPr>
           <w:lang w:val="en-US"/>
         </w:rPr>
         <w:t>Quality Assurance</w:t>
       </w:r>
-      <w:bookmarkEnd w:id="11"/>
       <w:bookmarkEnd w:id="12"/>
+      <w:bookmarkEnd w:id="13"/>
     </w:p>
     <w:tbl>
       <w:tblPr>
@@ -2757,7 +2797,7 @@
                   </a:prstGeom>
                   <a:extLst>
                     <a:ext uri="{FAA26D3D-D897-4be2-8F04-BA451C77F1D7}">
-                      <ma14:placeholderFlag xmlns:ve="http://schemas.openxmlformats.org/markup-compatibility/2006" xmlns="" xmlns:mo="http://schemas.microsoft.com/office/mac/office/2008/main" xmlns:mv="urn:schemas-microsoft-com:mac:vml" xmlns:o="urn:schemas-microsoft-com:office:office" xmlns:v="urn:schemas-microsoft-com:vml" xmlns:w10="urn:schemas-microsoft-com:office:word" xmlns:w="http://schemas.openxmlformats.org/wordprocessingml/2006/main" xmlns:ma14="http://schemas.microsoft.com/office/mac/drawingml/2011/main"/>
+                      <ma14:placeholderFlag xmlns:ma14="http://schemas.microsoft.com/office/mac/drawingml/2011/main" xmlns:w="http://schemas.openxmlformats.org/wordprocessingml/2006/main" xmlns:w10="urn:schemas-microsoft-com:office:word" xmlns:v="urn:schemas-microsoft-com:vml" xmlns:o="urn:schemas-microsoft-com:office:office" xmlns:mv="urn:schemas-microsoft-com:mac:vml" xmlns:mo="http://schemas.microsoft.com/office/mac/office/2008/main" xmlns="" xmlns:ve="http://schemas.openxmlformats.org/markup-compatibility/2006"/>
                     </a:ext>
                   </a:extLst>
                 </pic:spPr>
@@ -3589,8 +3629,19 @@
                   <w:szCs w:val="18"/>
                   <w:lang w:val="en-US"/>
                 </w:rPr>
-                <w:t xml:space="preserve"> G3.2</w:t>
+                <w:t xml:space="preserve"> </w:t>
               </w:r>
+              <w:proofErr w:type="spellStart"/>
+              <w:r>
+                <w:rPr>
+                  <w:rFonts w:asciiTheme="majorHAnsi" w:hAnsiTheme="majorHAnsi"/>
+                  <w:sz w:val="18"/>
+                  <w:szCs w:val="18"/>
+                  <w:lang w:val="en-US"/>
+                </w:rPr>
+                <w:t>G3.2</w:t>
+              </w:r>
+              <w:proofErr w:type="spellEnd"/>
             </w:sdtContent>
           </w:sdt>
         </w:p>
@@ -3695,17 +3746,33 @@
               <w:lang w:val="en-US"/>
             </w:rPr>
           </w:pPr>
-          <w:fldSimple w:instr=" DATE  \* MERGEFORMAT ">
-            <w:r>
-              <w:rPr>
-                <w:rFonts w:asciiTheme="majorHAnsi" w:hAnsiTheme="majorHAnsi"/>
-                <w:noProof/>
-                <w:sz w:val="18"/>
-                <w:szCs w:val="18"/>
-              </w:rPr>
-              <w:t>2018-02-14</w:t>
-            </w:r>
-          </w:fldSimple>
+          <w:r>
+            <w:fldChar w:fldCharType="begin"/>
+          </w:r>
+          <w:r>
+            <w:instrText xml:space="preserve"> DATE  \* MERGEFORMAT </w:instrText>
+          </w:r>
+          <w:r>
+            <w:fldChar w:fldCharType="separate"/>
+          </w:r>
+          <w:r>
+            <w:rPr>
+              <w:rFonts w:asciiTheme="majorHAnsi" w:hAnsiTheme="majorHAnsi"/>
+              <w:noProof/>
+              <w:sz w:val="18"/>
+              <w:szCs w:val="18"/>
+            </w:rPr>
+            <w:t>2018-02-15</w:t>
+          </w:r>
+          <w:r>
+            <w:rPr>
+              <w:rFonts w:asciiTheme="majorHAnsi" w:hAnsiTheme="majorHAnsi"/>
+              <w:noProof/>
+              <w:sz w:val="18"/>
+              <w:szCs w:val="18"/>
+            </w:rPr>
+            <w:fldChar w:fldCharType="end"/>
+          </w:r>
         </w:p>
       </w:tc>
       <w:tc>
@@ -4190,8 +4257,19 @@
                   <w:szCs w:val="18"/>
                   <w:lang w:val="en-US"/>
                 </w:rPr>
-                <w:t xml:space="preserve"> G3.2</w:t>
+                <w:t xml:space="preserve"> </w:t>
               </w:r>
+              <w:proofErr w:type="spellStart"/>
+              <w:r>
+                <w:rPr>
+                  <w:rFonts w:asciiTheme="majorHAnsi" w:hAnsiTheme="majorHAnsi"/>
+                  <w:sz w:val="18"/>
+                  <w:szCs w:val="18"/>
+                  <w:lang w:val="en-US"/>
+                </w:rPr>
+                <w:t>G3.2</w:t>
+              </w:r>
+              <w:proofErr w:type="spellEnd"/>
             </w:sdtContent>
           </w:sdt>
         </w:p>
@@ -4287,17 +4365,33 @@
               <w:szCs w:val="18"/>
             </w:rPr>
           </w:pPr>
-          <w:fldSimple w:instr=" DATE  \* MERGEFORMAT ">
-            <w:r>
-              <w:rPr>
-                <w:rFonts w:asciiTheme="majorHAnsi" w:hAnsiTheme="majorHAnsi"/>
-                <w:noProof/>
-                <w:sz w:val="18"/>
-                <w:szCs w:val="18"/>
-              </w:rPr>
-              <w:t>2018-02-14</w:t>
-            </w:r>
-          </w:fldSimple>
+          <w:r>
+            <w:fldChar w:fldCharType="begin"/>
+          </w:r>
+          <w:r>
+            <w:instrText xml:space="preserve"> DATE  \* MERGEFORMAT </w:instrText>
+          </w:r>
+          <w:r>
+            <w:fldChar w:fldCharType="separate"/>
+          </w:r>
+          <w:r>
+            <w:rPr>
+              <w:rFonts w:asciiTheme="majorHAnsi" w:hAnsiTheme="majorHAnsi"/>
+              <w:noProof/>
+              <w:sz w:val="18"/>
+              <w:szCs w:val="18"/>
+            </w:rPr>
+            <w:t>2018-02-15</w:t>
+          </w:r>
+          <w:r>
+            <w:rPr>
+              <w:rFonts w:asciiTheme="majorHAnsi" w:hAnsiTheme="majorHAnsi"/>
+              <w:noProof/>
+              <w:sz w:val="18"/>
+              <w:szCs w:val="18"/>
+            </w:rPr>
+            <w:fldChar w:fldCharType="end"/>
+          </w:r>
         </w:p>
       </w:tc>
       <w:tc>
@@ -4439,7 +4533,7 @@
               <w:sz w:val="18"/>
               <w:szCs w:val="18"/>
             </w:rPr>
-            <w:t>5</w:t>
+            <w:t>2</w:t>
           </w:r>
           <w:r>
             <w:rPr>
@@ -7240,10 +7334,10 @@
     <w:charset w:val="EE"/>
     <w:family w:val="roman"/>
     <w:pitch w:val="variable"/>
-    <w:sig w:usb0="E00002FF" w:usb1="400004FF" w:usb2="00000000" w:usb3="00000000" w:csb0="0000019F" w:csb1="00000000"/>
+    <w:sig w:usb0="E00006FF" w:usb1="400004FF" w:usb2="00000000" w:usb3="00000000" w:csb0="0000019F" w:csb1="00000000"/>
   </w:font>
   <w:font w:name="MS PGothic">
-    <w:panose1 w:val="020B0500000000000000"/>
+    <w:panose1 w:val="020B0600070205080204"/>
     <w:charset w:val="80"/>
     <w:family w:val="swiss"/>
     <w:pitch w:val="variable"/>
@@ -7318,6 +7412,7 @@
     <w:rsid w:val="00674A39"/>
     <w:rsid w:val="00730062"/>
     <w:rsid w:val="00810642"/>
+    <w:rsid w:val="0085417B"/>
     <w:rsid w:val="00CF3EEF"/>
     <w:rsid w:val="00D65DEB"/>
   </w:rsids>
@@ -8114,7 +8209,7 @@
 </file>
 
 <file path=customXml/itemProps1.xml><?xml version="1.0" encoding="utf-8"?>
-<ds:datastoreItem xmlns:ds="http://schemas.openxmlformats.org/officeDocument/2006/customXml" ds:itemID="{B9F73C4E-C2F1-46E9-889B-289A49EC7001}">
+<ds:datastoreItem xmlns:ds="http://schemas.openxmlformats.org/officeDocument/2006/customXml" ds:itemID="{29184C87-7255-4C64-8DB9-331E8072E259}">
   <ds:schemaRefs>
     <ds:schemaRef ds:uri="http://schemas.openxmlformats.org/officeDocument/2006/bibliography"/>
   </ds:schemaRefs>

</xml_diff>